<commit_message>
Laporan tinggal Bab 3
</commit_message>
<xml_diff>
--- a/Laporan Projejct/BAB IV.docx
+++ b/Laporan Projejct/BAB IV.docx
@@ -3573,6 +3573,48 @@
     </w:p>
     <w:p>
       <w:pPr>
+        <w:spacing w:line="480" w:lineRule="auto"/>
+        <w:ind w:left="360" w:firstLine="360"/>
+        <w:jc w:val="center"/>
+        <w:rPr>
+          <w:rFonts w:ascii="Times New Roman" w:hAnsi="Times New Roman"/>
+          <w:i/>
+          <w:sz w:val="24"/>
+          <w:szCs w:val="24"/>
+          <w:lang w:val="en-US"/>
+        </w:rPr>
+      </w:pPr>
+    </w:p>
+    <w:p>
+      <w:pPr>
+        <w:spacing w:line="480" w:lineRule="auto"/>
+        <w:ind w:left="360" w:firstLine="360"/>
+        <w:jc w:val="center"/>
+        <w:rPr>
+          <w:rFonts w:ascii="Times New Roman" w:hAnsi="Times New Roman"/>
+          <w:i/>
+          <w:sz w:val="24"/>
+          <w:szCs w:val="24"/>
+          <w:lang w:val="en-US"/>
+        </w:rPr>
+      </w:pPr>
+    </w:p>
+    <w:p>
+      <w:pPr>
+        <w:spacing w:line="480" w:lineRule="auto"/>
+        <w:ind w:left="360" w:firstLine="360"/>
+        <w:jc w:val="center"/>
+        <w:rPr>
+          <w:rFonts w:ascii="Times New Roman" w:hAnsi="Times New Roman"/>
+          <w:i/>
+          <w:sz w:val="24"/>
+          <w:szCs w:val="24"/>
+          <w:lang w:val="en-US"/>
+        </w:rPr>
+      </w:pPr>
+    </w:p>
+    <w:p>
+      <w:pPr>
         <w:pStyle w:val="ListParagraph"/>
         <w:numPr>
           <w:ilvl w:val="0"/>
@@ -3594,6 +3636,7 @@
           <w:szCs w:val="24"/>
           <w:lang w:val="en-US"/>
         </w:rPr>
+        <w:lastRenderedPageBreak/>
         <w:t>Tabel</w:t>
       </w:r>
       <w:proofErr w:type="spellEnd"/>
@@ -3919,7 +3962,6 @@
           <w:szCs w:val="24"/>
           <w:lang w:val="en-US"/>
         </w:rPr>
-        <w:lastRenderedPageBreak/>
         <w:drawing>
           <wp:inline distT="0" distB="0" distL="0" distR="0" wp14:anchorId="0CA4EAB6" wp14:editId="76F00959">
             <wp:extent cx="5039995" cy="854075"/>
@@ -4539,6 +4581,8 @@
     </w:p>
     <w:p>
       <w:pPr>
+        <w:spacing w:after="0" w:line="480" w:lineRule="auto"/>
+        <w:jc w:val="both"/>
         <w:rPr>
           <w:rFonts w:ascii="Times New Roman" w:hAnsi="Times New Roman" w:cs="Times New Roman"/>
           <w:color w:val="FF0000"/>
@@ -4551,62 +4595,6 @@
     <w:p>
       <w:pPr>
         <w:spacing w:after="0" w:line="480" w:lineRule="auto"/>
-        <w:jc w:val="both"/>
-        <w:rPr>
-          <w:rFonts w:ascii="Times New Roman" w:hAnsi="Times New Roman" w:cs="Times New Roman"/>
-          <w:color w:val="FF0000"/>
-          <w:sz w:val="24"/>
-          <w:szCs w:val="24"/>
-        </w:rPr>
-      </w:pPr>
-    </w:p>
-    <w:p>
-      <w:pPr>
-        <w:pStyle w:val="ListParagraph"/>
-        <w:spacing w:after="0" w:line="480" w:lineRule="auto"/>
-        <w:ind w:left="360"/>
-        <w:jc w:val="both"/>
-        <w:rPr>
-          <w:rFonts w:ascii="Times New Roman" w:hAnsi="Times New Roman" w:cs="Times New Roman"/>
-          <w:color w:val="FF0000"/>
-          <w:sz w:val="24"/>
-          <w:szCs w:val="24"/>
-        </w:rPr>
-      </w:pPr>
-    </w:p>
-    <w:p>
-      <w:pPr>
-        <w:pStyle w:val="ListParagraph"/>
-        <w:spacing w:after="0" w:line="480" w:lineRule="auto"/>
-        <w:ind w:left="360"/>
-        <w:jc w:val="both"/>
-        <w:rPr>
-          <w:rFonts w:ascii="Times New Roman" w:hAnsi="Times New Roman" w:cs="Times New Roman"/>
-          <w:color w:val="FF0000"/>
-          <w:sz w:val="24"/>
-          <w:szCs w:val="24"/>
-        </w:rPr>
-      </w:pPr>
-    </w:p>
-    <w:p>
-      <w:pPr>
-        <w:pStyle w:val="ListParagraph"/>
-        <w:spacing w:after="0" w:line="480" w:lineRule="auto"/>
-        <w:ind w:left="360"/>
-        <w:jc w:val="both"/>
-        <w:rPr>
-          <w:rFonts w:ascii="Times New Roman" w:hAnsi="Times New Roman" w:cs="Times New Roman"/>
-          <w:color w:val="FF0000"/>
-          <w:sz w:val="24"/>
-          <w:szCs w:val="24"/>
-        </w:rPr>
-      </w:pPr>
-    </w:p>
-    <w:p>
-      <w:pPr>
-        <w:pStyle w:val="ListParagraph"/>
-        <w:spacing w:after="0" w:line="480" w:lineRule="auto"/>
-        <w:ind w:left="360"/>
         <w:jc w:val="both"/>
         <w:rPr>
           <w:rFonts w:ascii="Times New Roman" w:hAnsi="Times New Roman" w:cs="Times New Roman"/>
@@ -4631,7 +4619,6 @@
           <w:szCs w:val="24"/>
         </w:rPr>
       </w:pPr>
-      <w:bookmarkStart w:id="0" w:name="_GoBack"/>
       <w:r>
         <w:rPr>
           <w:rFonts w:ascii="Times New Roman" w:hAnsi="Times New Roman" w:cs="Times New Roman"/>
@@ -4755,6 +4742,114 @@
         </w:rPr>
         <w:t>terfokus pada spesifikasi fungsional dari perangkat lunak ini.</w:t>
       </w:r>
+    </w:p>
+    <w:p>
+      <w:pPr>
+        <w:spacing w:line="480" w:lineRule="auto"/>
+        <w:ind w:firstLine="225"/>
+        <w:jc w:val="both"/>
+        <w:rPr>
+          <w:rFonts w:ascii="Times New Roman" w:hAnsi="Times New Roman"/>
+          <w:sz w:val="24"/>
+          <w:szCs w:val="24"/>
+        </w:rPr>
+      </w:pPr>
+    </w:p>
+    <w:p>
+      <w:pPr>
+        <w:spacing w:line="480" w:lineRule="auto"/>
+        <w:ind w:firstLine="225"/>
+        <w:jc w:val="both"/>
+        <w:rPr>
+          <w:rFonts w:ascii="Times New Roman" w:hAnsi="Times New Roman"/>
+          <w:sz w:val="24"/>
+          <w:szCs w:val="24"/>
+        </w:rPr>
+      </w:pPr>
+    </w:p>
+    <w:p>
+      <w:pPr>
+        <w:spacing w:line="480" w:lineRule="auto"/>
+        <w:ind w:firstLine="225"/>
+        <w:jc w:val="both"/>
+        <w:rPr>
+          <w:rFonts w:ascii="Times New Roman" w:hAnsi="Times New Roman"/>
+          <w:sz w:val="24"/>
+          <w:szCs w:val="24"/>
+        </w:rPr>
+      </w:pPr>
+    </w:p>
+    <w:p>
+      <w:pPr>
+        <w:spacing w:line="480" w:lineRule="auto"/>
+        <w:ind w:firstLine="225"/>
+        <w:jc w:val="both"/>
+        <w:rPr>
+          <w:rFonts w:ascii="Times New Roman" w:hAnsi="Times New Roman"/>
+          <w:sz w:val="24"/>
+          <w:szCs w:val="24"/>
+        </w:rPr>
+      </w:pPr>
+    </w:p>
+    <w:p>
+      <w:pPr>
+        <w:spacing w:line="480" w:lineRule="auto"/>
+        <w:ind w:firstLine="225"/>
+        <w:jc w:val="both"/>
+        <w:rPr>
+          <w:rFonts w:ascii="Times New Roman" w:hAnsi="Times New Roman"/>
+          <w:sz w:val="24"/>
+          <w:szCs w:val="24"/>
+        </w:rPr>
+      </w:pPr>
+    </w:p>
+    <w:p>
+      <w:pPr>
+        <w:spacing w:line="480" w:lineRule="auto"/>
+        <w:ind w:firstLine="225"/>
+        <w:jc w:val="both"/>
+        <w:rPr>
+          <w:rFonts w:ascii="Times New Roman" w:hAnsi="Times New Roman"/>
+          <w:sz w:val="24"/>
+          <w:szCs w:val="24"/>
+        </w:rPr>
+      </w:pPr>
+    </w:p>
+    <w:p>
+      <w:pPr>
+        <w:spacing w:line="480" w:lineRule="auto"/>
+        <w:ind w:firstLine="225"/>
+        <w:jc w:val="both"/>
+        <w:rPr>
+          <w:rFonts w:ascii="Times New Roman" w:hAnsi="Times New Roman"/>
+          <w:sz w:val="24"/>
+          <w:szCs w:val="24"/>
+        </w:rPr>
+      </w:pPr>
+    </w:p>
+    <w:p>
+      <w:pPr>
+        <w:spacing w:line="480" w:lineRule="auto"/>
+        <w:ind w:firstLine="225"/>
+        <w:jc w:val="both"/>
+        <w:rPr>
+          <w:rFonts w:ascii="Times New Roman" w:hAnsi="Times New Roman"/>
+          <w:sz w:val="24"/>
+          <w:szCs w:val="24"/>
+        </w:rPr>
+      </w:pPr>
+    </w:p>
+    <w:p>
+      <w:pPr>
+        <w:spacing w:line="480" w:lineRule="auto"/>
+        <w:ind w:firstLine="225"/>
+        <w:jc w:val="both"/>
+        <w:rPr>
+          <w:rFonts w:ascii="Times New Roman" w:hAnsi="Times New Roman"/>
+          <w:sz w:val="24"/>
+          <w:szCs w:val="24"/>
+        </w:rPr>
+      </w:pPr>
     </w:p>
     <w:p>
       <w:pPr>
@@ -4782,6 +4877,7 @@
           <w:sz w:val="24"/>
           <w:szCs w:val="24"/>
         </w:rPr>
+        <w:lastRenderedPageBreak/>
         <w:t>Pengujian A</w:t>
       </w:r>
       <w:r>
@@ -5974,14 +6070,7 @@
               <w:rPr>
                 <w:rFonts w:ascii="Times New Roman" w:eastAsia="Times New Roman" w:hAnsi="Times New Roman" w:cs="Times New Roman"/>
               </w:rPr>
-              <w:t xml:space="preserve">Tidak mengisi username dan </w:t>
-            </w:r>
-            <w:r>
-              <w:rPr>
-                <w:rFonts w:ascii="Times New Roman" w:eastAsia="Times New Roman" w:hAnsi="Times New Roman" w:cs="Times New Roman"/>
-              </w:rPr>
-              <w:lastRenderedPageBreak/>
-              <w:t>password atau salah satunyalalu menekan tombol login</w:t>
+              <w:t>Tidak mengisi username dan password atau salah satunyalalu menekan tombol login</w:t>
             </w:r>
           </w:p>
         </w:tc>
@@ -6011,7 +6100,6 @@
               <w:rPr>
                 <w:rFonts w:ascii="Times New Roman" w:eastAsia="Times New Roman" w:hAnsi="Times New Roman" w:cs="Times New Roman"/>
               </w:rPr>
-              <w:lastRenderedPageBreak/>
               <w:sym w:font="Symbol" w:char="F0D6"/>
             </w:r>
           </w:p>
@@ -7435,6 +7523,7 @@
           <w:sz w:val="24"/>
           <w:szCs w:val="24"/>
         </w:rPr>
+        <w:lastRenderedPageBreak/>
         <w:t>Pada</w:t>
       </w:r>
       <w:r>
@@ -7463,7 +7552,17 @@
           <w:sz w:val="24"/>
           <w:szCs w:val="24"/>
         </w:rPr>
-        <w:t xml:space="preserve">  kelola isi konten dapat dilihat pada Tabel 5.</w:t>
+        <w:t xml:space="preserve">  kelol</w:t>
+      </w:r>
+      <w:bookmarkStart w:id="0" w:name="_GoBack"/>
+      <w:bookmarkEnd w:id="0"/>
+      <w:r>
+        <w:rPr>
+          <w:rFonts w:ascii="Times New Roman" w:hAnsi="Times New Roman" w:cs="Times New Roman"/>
+          <w:sz w:val="24"/>
+          <w:szCs w:val="24"/>
+        </w:rPr>
+        <w:t>a isi konten dapat dilihat pada Tabel 5.</w:t>
       </w:r>
       <w:r>
         <w:rPr>
@@ -8849,7 +8948,6 @@
           </w:p>
         </w:tc>
       </w:tr>
-      <w:bookmarkEnd w:id="0"/>
     </w:tbl>
     <w:p>
       <w:pPr>
@@ -10880,6 +10978,7 @@
     <w:lsdException w:name="HTML Sample" w:semiHidden="1" w:unhideWhenUsed="1"/>
     <w:lsdException w:name="HTML Typewriter" w:semiHidden="1" w:unhideWhenUsed="1"/>
     <w:lsdException w:name="HTML Variable" w:semiHidden="1" w:unhideWhenUsed="1"/>
+    <w:lsdException w:name="Normal Table" w:semiHidden="1" w:unhideWhenUsed="1"/>
     <w:lsdException w:name="annotation subject" w:semiHidden="1" w:unhideWhenUsed="1"/>
     <w:lsdException w:name="No List" w:semiHidden="1" w:unhideWhenUsed="1"/>
     <w:lsdException w:name="Outline List 1" w:semiHidden="1" w:unhideWhenUsed="1"/>
@@ -10923,8 +11022,10 @@
     <w:lsdException w:name="Table Elegant" w:semiHidden="1" w:unhideWhenUsed="1"/>
     <w:lsdException w:name="Table Professional" w:semiHidden="1" w:unhideWhenUsed="1"/>
     <w:lsdException w:name="Table Subtle 1" w:semiHidden="1" w:unhideWhenUsed="1"/>
+    <w:lsdException w:name="Table Subtle 2" w:semiHidden="1" w:unhideWhenUsed="1"/>
     <w:lsdException w:name="Table Web 1" w:semiHidden="1" w:unhideWhenUsed="1"/>
     <w:lsdException w:name="Table Web 2" w:semiHidden="1" w:unhideWhenUsed="1"/>
+    <w:lsdException w:name="Table Web 3" w:semiHidden="1" w:unhideWhenUsed="1"/>
     <w:lsdException w:name="Balloon Text" w:semiHidden="1" w:unhideWhenUsed="1"/>
     <w:lsdException w:name="Table Grid" w:uiPriority="59"/>
     <w:lsdException w:name="Table Theme" w:semiHidden="1" w:unhideWhenUsed="1"/>
@@ -11556,7 +11657,7 @@
 </file>
 
 <file path=customXml/itemProps1.xml><?xml version="1.0" encoding="utf-8"?>
-<ds:datastoreItem xmlns:ds="http://schemas.openxmlformats.org/officeDocument/2006/customXml" ds:itemID="{4396267E-8D42-408A-89BA-5466B00015D3}">
+<ds:datastoreItem xmlns:ds="http://schemas.openxmlformats.org/officeDocument/2006/customXml" ds:itemID="{F6BA60F1-A429-45FE-A92E-FFFC7BDB01A3}">
   <ds:schemaRefs>
     <ds:schemaRef ds:uri="http://schemas.openxmlformats.org/officeDocument/2006/bibliography"/>
   </ds:schemaRefs>

</xml_diff>